<commit_message>
Update PERSISTENT DATA MANAGMENT.docx
</commit_message>
<xml_diff>
--- a/Documenti/PERSISTENT DATA MANAGMENT.docx
+++ b/Documenti/PERSISTENT DATA MANAGMENT.docx
@@ -1,18 +1,20 @@
 
 <file path=word/document.xml><?xml version="1.0" encoding="utf-8"?>
-<w:document xmlns:wpc="http://schemas.microsoft.com/office/word/2010/wordprocessingCanvas" xmlns:cx="http://schemas.microsoft.com/office/drawing/2014/chartex" xmlns:cx1="http://schemas.microsoft.com/office/drawing/2015/9/8/chartex" xmlns:cx2="http://schemas.microsoft.com/office/drawing/2015/10/21/chartex" xmlns:cx3="http://schemas.microsoft.com/office/drawing/2016/5/9/chartex" xmlns:cx4="http://schemas.microsoft.com/office/drawing/2016/5/10/chartex" xmlns:cx5="http://schemas.microsoft.com/office/drawing/2016/5/11/chartex" xmlns:cx6="http://schemas.microsoft.com/office/drawing/2016/5/12/chartex" xmlns:cx7="http://schemas.microsoft.com/office/drawing/2016/5/13/chartex" xmlns:cx8="http://schemas.microsoft.com/office/drawing/2016/5/14/chartex" xmlns:mc="http://schemas.openxmlformats.org/markup-compatibility/2006" xmlns:aink="http://schemas.microsoft.com/office/drawing/2016/ink" xmlns:am3d="http://schemas.microsoft.com/office/drawing/2017/model3d" xmlns:o="urn:schemas-microsoft-com:office:office" xmlns:r="http://schemas.openxmlformats.org/officeDocument/2006/relationships" xmlns:m="http://schemas.openxmlformats.org/officeDocument/2006/math" xmlns:v="urn:schemas-microsoft-com:vml" xmlns:wp14="http://schemas.microsoft.com/office/word/2010/wordprocessingDrawing" xmlns:wp="http://schemas.openxmlformats.org/drawingml/2006/wordprocessingDrawing" xmlns:w10="urn:schemas-microsoft-com:office:word" xmlns:w="http://schemas.openxmlformats.org/wordprocessingml/2006/main" xmlns:w14="http://schemas.microsoft.com/office/word/2010/wordml" xmlns:w15="http://schemas.microsoft.com/office/word/2012/wordml" xmlns:w16cex="http://schemas.microsoft.com/office/word/2018/wordml/cex" xmlns:w16cid="http://schemas.microsoft.com/office/word/2016/wordml/cid" xmlns:w16="http://schemas.microsoft.com/office/word/2018/wordml" xmlns:w16se="http://schemas.microsoft.com/office/word/2015/wordml/symex" xmlns:wpg="http://schemas.microsoft.com/office/word/2010/wordprocessingGroup" xmlns:wpi="http://schemas.microsoft.com/office/word/2010/wordprocessingInk" xmlns:wne="http://schemas.microsoft.com/office/word/2006/wordml" xmlns:wps="http://schemas.microsoft.com/office/word/2010/wordprocessingShape" mc:Ignorable="w14 w15 w16se w16cid w16 w16cex wp14">
+<w:document xmlns:wpc="http://schemas.microsoft.com/office/word/2010/wordprocessingCanvas" xmlns:cx="http://schemas.microsoft.com/office/drawing/2014/chartex" xmlns:cx1="http://schemas.microsoft.com/office/drawing/2015/9/8/chartex" xmlns:cx2="http://schemas.microsoft.com/office/drawing/2015/10/21/chartex" xmlns:cx3="http://schemas.microsoft.com/office/drawing/2016/5/9/chartex" xmlns:cx4="http://schemas.microsoft.com/office/drawing/2016/5/10/chartex" xmlns:cx5="http://schemas.microsoft.com/office/drawing/2016/5/11/chartex" xmlns:cx6="http://schemas.microsoft.com/office/drawing/2016/5/12/chartex" xmlns:cx7="http://schemas.microsoft.com/office/drawing/2016/5/13/chartex" xmlns:cx8="http://schemas.microsoft.com/office/drawing/2016/5/14/chartex" xmlns:mc="http://schemas.openxmlformats.org/markup-compatibility/2006" xmlns:aink="http://schemas.microsoft.com/office/drawing/2016/ink" xmlns:am3d="http://schemas.microsoft.com/office/drawing/2017/model3d" xmlns:o="urn:schemas-microsoft-com:office:office" xmlns:r="http://schemas.openxmlformats.org/officeDocument/2006/relationships" xmlns:m="http://schemas.openxmlformats.org/officeDocument/2006/math" xmlns:v="urn:schemas-microsoft-com:vml" xmlns:wp14="http://schemas.microsoft.com/office/word/2010/wordprocessingDrawing" xmlns:wp="http://schemas.openxmlformats.org/drawingml/2006/wordprocessingDrawing" xmlns:w10="urn:schemas-microsoft-com:office:word" xmlns:w="http://schemas.openxmlformats.org/wordprocessingml/2006/main" xmlns:w14="http://schemas.microsoft.com/office/word/2010/wordml" xmlns:w15="http://schemas.microsoft.com/office/word/2012/wordml" xmlns:w16cex="http://schemas.microsoft.com/office/word/2018/wordml/cex" xmlns:w16cid="http://schemas.microsoft.com/office/word/2016/wordml/cid" xmlns:w16="http://schemas.microsoft.com/office/word/2018/wordml" xmlns:w16sdtdh="http://schemas.microsoft.com/office/word/2020/wordml/sdtdatahash" xmlns:w16se="http://schemas.microsoft.com/office/word/2015/wordml/symex" xmlns:wpg="http://schemas.microsoft.com/office/word/2010/wordprocessingGroup" xmlns:wpi="http://schemas.microsoft.com/office/word/2010/wordprocessingInk" xmlns:wne="http://schemas.microsoft.com/office/word/2006/wordml" xmlns:wps="http://schemas.microsoft.com/office/word/2010/wordprocessingShape" mc:Ignorable="w14 w15 w16se w16cid w16 w16cex w16sdtdh wp14">
   <w:body>
     <w:p>
       <w:pPr>
         <w:rPr>
           <w:sz w:val="28"/>
           <w:szCs w:val="28"/>
-        </w:rPr>
-      </w:pPr>
-      <w:r>
-        <w:rPr>
-          <w:sz w:val="28"/>
-          <w:szCs w:val="28"/>
+          <w:lang w:val="it-IT"/>
+        </w:rPr>
+      </w:pPr>
+      <w:r>
+        <w:rPr>
+          <w:sz w:val="28"/>
+          <w:szCs w:val="28"/>
+          <w:lang w:val="it-IT"/>
         </w:rPr>
         <w:t>PERSISTENT DATA MANAGMENT:</w:t>
       </w:r>
@@ -22,20 +24,23 @@
         <w:rPr>
           <w:sz w:val="28"/>
           <w:szCs w:val="28"/>
-        </w:rPr>
-      </w:pPr>
-    </w:p>
-    <w:p>
-      <w:pPr>
-        <w:rPr>
-          <w:sz w:val="28"/>
-          <w:szCs w:val="28"/>
-        </w:rPr>
-      </w:pPr>
-      <w:r>
-        <w:rPr>
-          <w:sz w:val="28"/>
-          <w:szCs w:val="28"/>
+          <w:lang w:val="it-IT"/>
+        </w:rPr>
+      </w:pPr>
+    </w:p>
+    <w:p>
+      <w:pPr>
+        <w:rPr>
+          <w:sz w:val="28"/>
+          <w:szCs w:val="28"/>
+          <w:lang w:val="it-IT"/>
+        </w:rPr>
+      </w:pPr>
+      <w:r>
+        <w:rPr>
+          <w:sz w:val="28"/>
+          <w:szCs w:val="28"/>
+          <w:lang w:val="it-IT"/>
         </w:rPr>
         <w:t>IDENTIFYING PERSISTENT OBJECTS</w:t>
       </w:r>
@@ -48,31 +53,145 @@
           <w:lang w:val="it-IT"/>
         </w:rPr>
       </w:pPr>
-      <w:proofErr w:type="spellStart"/>
-      <w:r>
-        <w:rPr>
-          <w:sz w:val="28"/>
-          <w:szCs w:val="28"/>
-          <w:lang w:val="it-IT"/>
-        </w:rPr>
-        <w:t>GuardaTV</w:t>
-      </w:r>
-      <w:proofErr w:type="spellEnd"/>
-      <w:r>
-        <w:rPr>
-          <w:sz w:val="28"/>
-          <w:szCs w:val="28"/>
-          <w:lang w:val="it-IT"/>
-        </w:rPr>
-        <w:t xml:space="preserve"> tratta un insieme di oggetti che devono essere memorizzati. </w:t>
-      </w:r>
-      <w:r>
-        <w:rPr>
-          <w:sz w:val="28"/>
-          <w:szCs w:val="28"/>
-          <w:lang w:val="it-IT"/>
-        </w:rPr>
-        <w:t xml:space="preserve">L’oggetto Utente ,che memorizza i dati personali relativi all’utente , incluso un attributo booleano che identifica l’Utente Amministratore. L’oggetto Contenuto, che memorizza tutti i campi relativi alla descrizione del contenuto. L’oggetto Recensione, che memorizza tutte le recensioni fatte dagli utenti. E l’oggetto Lista , che memorizza una lista di liste che contengono i contenuti digitali selezionati e categorizzati a piacere dall’utente. </w:t>
+      <w:r>
+        <w:rPr>
+          <w:sz w:val="28"/>
+          <w:szCs w:val="28"/>
+          <w:lang w:val="it-IT"/>
+        </w:rPr>
+        <w:t xml:space="preserve">GuardaTV tratta un insieme di oggetti che devono essere memorizzati. </w:t>
+      </w:r>
+    </w:p>
+    <w:p>
+      <w:pPr>
+        <w:rPr>
+          <w:sz w:val="28"/>
+          <w:szCs w:val="28"/>
+          <w:lang w:val="it-IT"/>
+        </w:rPr>
+      </w:pPr>
+      <w:r>
+        <w:rPr>
+          <w:sz w:val="28"/>
+          <w:szCs w:val="28"/>
+          <w:lang w:val="it-IT"/>
+        </w:rPr>
+        <w:t xml:space="preserve">L’oggetto Utente ,che memorizza i dati personali relativi all’utente , incluso un attributo booleano che identifica l’Utente Amministratore. </w:t>
+      </w:r>
+    </w:p>
+    <w:p>
+      <w:pPr>
+        <w:rPr>
+          <w:sz w:val="28"/>
+          <w:szCs w:val="28"/>
+          <w:lang w:val="it-IT"/>
+        </w:rPr>
+      </w:pPr>
+      <w:r>
+        <w:rPr>
+          <w:sz w:val="28"/>
+          <w:szCs w:val="28"/>
+          <w:lang w:val="it-IT"/>
+        </w:rPr>
+        <w:t xml:space="preserve">L’oggetto Contenuto, che memorizza tutti i campi relativi </w:t>
+      </w:r>
+      <w:r>
+        <w:rPr>
+          <w:sz w:val="28"/>
+          <w:szCs w:val="28"/>
+          <w:lang w:val="it-IT"/>
+        </w:rPr>
+        <w:t>al</w:t>
+      </w:r>
+      <w:r>
+        <w:rPr>
+          <w:sz w:val="28"/>
+          <w:szCs w:val="28"/>
+          <w:lang w:val="it-IT"/>
+        </w:rPr>
+        <w:t xml:space="preserve"> contenuto. </w:t>
+      </w:r>
+    </w:p>
+    <w:p>
+      <w:pPr>
+        <w:rPr>
+          <w:sz w:val="28"/>
+          <w:szCs w:val="28"/>
+          <w:lang w:val="it-IT"/>
+        </w:rPr>
+      </w:pPr>
+      <w:r>
+        <w:rPr>
+          <w:sz w:val="28"/>
+          <w:szCs w:val="28"/>
+          <w:lang w:val="it-IT"/>
+        </w:rPr>
+        <w:t xml:space="preserve">L’oggetto Recensione, che memorizza tutte le recensioni fatte dagli utenti. </w:t>
+      </w:r>
+    </w:p>
+    <w:p>
+      <w:pPr>
+        <w:rPr>
+          <w:sz w:val="28"/>
+          <w:szCs w:val="28"/>
+          <w:lang w:val="it-IT"/>
+        </w:rPr>
+      </w:pPr>
+      <w:r>
+        <w:rPr>
+          <w:sz w:val="28"/>
+          <w:szCs w:val="28"/>
+          <w:lang w:val="it-IT"/>
+        </w:rPr>
+        <w:t xml:space="preserve">E </w:t>
+      </w:r>
+      <w:r>
+        <w:rPr>
+          <w:sz w:val="28"/>
+          <w:szCs w:val="28"/>
+          <w:lang w:val="it-IT"/>
+        </w:rPr>
+        <w:t>l’oggetto</w:t>
+      </w:r>
+      <w:r>
+        <w:rPr>
+          <w:sz w:val="28"/>
+          <w:szCs w:val="28"/>
+          <w:lang w:val="it-IT"/>
+        </w:rPr>
+        <w:t xml:space="preserve"> </w:t>
+      </w:r>
+      <w:r>
+        <w:rPr>
+          <w:sz w:val="28"/>
+          <w:szCs w:val="28"/>
+          <w:lang w:val="it-IT"/>
+        </w:rPr>
+        <w:t xml:space="preserve">Lista, </w:t>
+      </w:r>
+      <w:r>
+        <w:rPr>
+          <w:sz w:val="28"/>
+          <w:szCs w:val="28"/>
+          <w:lang w:val="it-IT"/>
+        </w:rPr>
+        <w:t xml:space="preserve">che memorizza una lista </w:t>
+      </w:r>
+      <w:r>
+        <w:rPr>
+          <w:sz w:val="28"/>
+          <w:szCs w:val="28"/>
+          <w:lang w:val="it-IT"/>
+        </w:rPr>
+        <w:t>di</w:t>
+      </w:r>
+      <w:r>
+        <w:rPr>
+          <w:sz w:val="28"/>
+          <w:szCs w:val="28"/>
+          <w:lang w:val="it-IT"/>
+        </w:rPr>
+        <w:t xml:space="preserve"> contenuti digitali selezionati e categorizzati a piacere dall’utente. </w:t>
       </w:r>
     </w:p>
     <w:p>
@@ -115,33 +234,122 @@
           <w:szCs w:val="28"/>
           <w:lang w:val="it-IT"/>
         </w:rPr>
-        <w:t xml:space="preserve">La nostra più alta priorità sta nell’offrire all’utente un catalogo di contenuti digitali dotati di descrizioni e recensioni sempre aggiornate . Allo stesso tempo vogliamo dare all’utente la possibilità di consultare la propria lista in qualunque momento anche in mancanza di connessione ad </w:t>
-      </w:r>
-      <w:proofErr w:type="spellStart"/>
-      <w:r>
-        <w:rPr>
-          <w:sz w:val="28"/>
-          <w:szCs w:val="28"/>
-          <w:lang w:val="it-IT"/>
-        </w:rPr>
-        <w:t>internet</w:t>
-      </w:r>
-      <w:proofErr w:type="spellEnd"/>
-      <w:r>
-        <w:rPr>
-          <w:sz w:val="28"/>
-          <w:szCs w:val="28"/>
-          <w:lang w:val="it-IT"/>
-        </w:rPr>
-        <w:t xml:space="preserve">. Perciò abbiamo scelto una strategia mista. L’Utente , il Contenuto e la Recensione saranno memorizzati in un database. La Lista </w:t>
-      </w:r>
-      <w:r>
-        <w:rPr>
-          <w:sz w:val="28"/>
-          <w:szCs w:val="28"/>
-          <w:lang w:val="it-IT"/>
-        </w:rPr>
-        <w:t>sarà memorizzata nel file system del dispositivo utilizzato per permettere all’utente di consultare la lista in qualunque momento .</w:t>
+        <w:t>La nostra più alta priorità sta nell’offrire all’utente un catalogo di contenuti digitali dotati di descrizioni e recensioni sempre aggiornate</w:t>
+      </w:r>
+      <w:r>
+        <w:rPr>
+          <w:sz w:val="28"/>
+          <w:szCs w:val="28"/>
+          <w:lang w:val="it-IT"/>
+        </w:rPr>
+        <w:t xml:space="preserve">. </w:t>
+      </w:r>
+    </w:p>
+    <w:p>
+      <w:pPr>
+        <w:rPr>
+          <w:sz w:val="28"/>
+          <w:szCs w:val="28"/>
+          <w:lang w:val="it-IT"/>
+        </w:rPr>
+      </w:pPr>
+      <w:r>
+        <w:rPr>
+          <w:sz w:val="28"/>
+          <w:szCs w:val="28"/>
+          <w:lang w:val="it-IT"/>
+        </w:rPr>
+        <w:t>L’Utente , il Contenuto e la Recensione saranno memorizzati in un database</w:t>
+      </w:r>
+      <w:r>
+        <w:rPr>
+          <w:sz w:val="28"/>
+          <w:szCs w:val="28"/>
+          <w:lang w:val="it-IT"/>
+        </w:rPr>
+        <w:t>, ad eccezione delle immagini relativi ai contenuti, che verranno salvate sul file system del server per garantire maggiore efficienza</w:t>
+      </w:r>
+      <w:r>
+        <w:rPr>
+          <w:sz w:val="28"/>
+          <w:szCs w:val="28"/>
+          <w:lang w:val="it-IT"/>
+        </w:rPr>
+        <w:t xml:space="preserve">. </w:t>
+      </w:r>
+    </w:p>
+    <w:p>
+      <w:pPr>
+        <w:rPr>
+          <w:sz w:val="28"/>
+          <w:szCs w:val="28"/>
+          <w:lang w:val="it-IT"/>
+        </w:rPr>
+      </w:pPr>
+      <w:r>
+        <w:rPr>
+          <w:sz w:val="28"/>
+          <w:szCs w:val="28"/>
+          <w:lang w:val="it-IT"/>
+        </w:rPr>
+        <w:t xml:space="preserve">La Lista </w:t>
+      </w:r>
+      <w:r>
+        <w:rPr>
+          <w:sz w:val="28"/>
+          <w:szCs w:val="28"/>
+          <w:lang w:val="it-IT"/>
+        </w:rPr>
+        <w:t>sarà memorizzata nel</w:t>
+      </w:r>
+      <w:r>
+        <w:rPr>
+          <w:sz w:val="28"/>
+          <w:szCs w:val="28"/>
+          <w:lang w:val="it-IT"/>
+        </w:rPr>
+        <w:t xml:space="preserve"> database per gli utenti loggati, mentre per gli</w:t>
+      </w:r>
+      <w:r>
+        <w:rPr>
+          <w:sz w:val="28"/>
+          <w:szCs w:val="28"/>
+          <w:lang w:val="it-IT"/>
+        </w:rPr>
+        <w:t xml:space="preserve"> utenti non autenticati verrà salvata nel</w:t>
+      </w:r>
+      <w:r>
+        <w:rPr>
+          <w:sz w:val="28"/>
+          <w:szCs w:val="28"/>
+          <w:lang w:val="it-IT"/>
+        </w:rPr>
+        <w:t xml:space="preserve"> file system del dispositivo </w:t>
+      </w:r>
+      <w:r>
+        <w:rPr>
+          <w:sz w:val="28"/>
+          <w:szCs w:val="28"/>
+          <w:lang w:val="it-IT"/>
+        </w:rPr>
+        <w:t xml:space="preserve">in attesa di una successiva autenticazione per effettuare la sincronizzazione delle liste. </w:t>
+      </w:r>
+    </w:p>
+    <w:p>
+      <w:pPr>
+        <w:rPr>
+          <w:sz w:val="28"/>
+          <w:szCs w:val="28"/>
+          <w:lang w:val="it-IT"/>
+        </w:rPr>
+      </w:pPr>
+      <w:r>
+        <w:rPr>
+          <w:sz w:val="28"/>
+          <w:szCs w:val="28"/>
+          <w:lang w:val="it-IT"/>
+        </w:rPr>
+        <w:t>Per garantire la sicurezza dei dati sensibili degli utenti, le password verranno salvate solo dopo aver effettuato l’hashing del testo crittografato con aggiunta di salting.</w:t>
       </w:r>
     </w:p>
     <w:p>
@@ -189,7 +397,7 @@
 </file>
 
 <file path=word/styles.xml><?xml version="1.0" encoding="utf-8"?>
-<w:styles xmlns:mc="http://schemas.openxmlformats.org/markup-compatibility/2006" xmlns:r="http://schemas.openxmlformats.org/officeDocument/2006/relationships" xmlns:w="http://schemas.openxmlformats.org/wordprocessingml/2006/main" xmlns:w14="http://schemas.microsoft.com/office/word/2010/wordml" xmlns:w15="http://schemas.microsoft.com/office/word/2012/wordml" xmlns:w16cex="http://schemas.microsoft.com/office/word/2018/wordml/cex" xmlns:w16cid="http://schemas.microsoft.com/office/word/2016/wordml/cid" xmlns:w16="http://schemas.microsoft.com/office/word/2018/wordml" xmlns:w16se="http://schemas.microsoft.com/office/word/2015/wordml/symex" mc:Ignorable="w14 w15 w16se w16cid w16 w16cex">
+<w:styles xmlns:mc="http://schemas.openxmlformats.org/markup-compatibility/2006" xmlns:r="http://schemas.openxmlformats.org/officeDocument/2006/relationships" xmlns:w="http://schemas.openxmlformats.org/wordprocessingml/2006/main" xmlns:w14="http://schemas.microsoft.com/office/word/2010/wordml" xmlns:w15="http://schemas.microsoft.com/office/word/2012/wordml" xmlns:w16cex="http://schemas.microsoft.com/office/word/2018/wordml/cex" xmlns:w16cid="http://schemas.microsoft.com/office/word/2016/wordml/cid" xmlns:w16="http://schemas.microsoft.com/office/word/2018/wordml" xmlns:w16sdtdh="http://schemas.microsoft.com/office/word/2020/wordml/sdtdatahash" xmlns:w16se="http://schemas.microsoft.com/office/word/2015/wordml/symex" mc:Ignorable="w14 w15 w16se w16cid w16 w16cex w16sdtdh">
   <w:docDefaults>
     <w:rPrDefault>
       <w:rPr>

</xml_diff>